<commit_message>
Bug fixed: Only one deal is created across multiple conversations if the deal is common to them
</commit_message>
<xml_diff>
--- a/FrontPipedrive Integration for CS - Documentation.docx
+++ b/FrontPipedrive Integration for CS - Documentation.docx
@@ -685,8 +685,6 @@
       <w:r>
         <w:br/>
       </w:r>
-      <w:bookmarkStart w:id="0" w:name="_GoBack"/>
-      <w:bookmarkEnd w:id="0"/>
     </w:p>
     <w:p>
       <w:pPr>
@@ -2069,6 +2067,30 @@
       </w:tr>
     </w:tbl>
     <w:p/>
+    <w:p>
+      <w:r>
+        <w:t>Discrepancies:</w:t>
+      </w:r>
+    </w:p>
+    <w:p>
+      <w:r>
+        <w:t>If you tagged something and it is not showing up on the dashboard, troubleshooting steps include</w:t>
+      </w:r>
+    </w:p>
+    <w:p>
+      <w:pPr>
+        <w:pStyle w:val="ListParagraph"/>
+        <w:numPr>
+          <w:ilvl w:val="0"/>
+          <w:numId w:val="1"/>
+        </w:numPr>
+      </w:pPr>
+      <w:r>
+        <w:t>Making sure that there is a PD Person account for that email ID AND that person account is linked to the deal</w:t>
+      </w:r>
+      <w:bookmarkStart w:id="0" w:name="_GoBack"/>
+      <w:bookmarkEnd w:id="0"/>
+    </w:p>
     <w:sectPr>
       <w:pgSz w:w="12240" w:h="15840"/>
       <w:pgMar w:top="1440" w:right="1440" w:bottom="1440" w:left="1440" w:header="720" w:footer="720" w:gutter="0"/>

</xml_diff>